<commit_message>
1:42 update- Eleomar Halaman
</commit_message>
<xml_diff>
--- a/Documentation.docx
+++ b/Documentation.docx
@@ -27,101 +27,43 @@
         </w:rPr>
       </w:pPr>
       <w:r>
-        <w:t xml:space="preserve">Angular version </w:t>
-      </w:r>
-      <w:proofErr w:type="gramStart"/>
-      <w:r>
-        <w:t xml:space="preserve">18 </w:t>
-      </w:r>
-      <w:r>
-        <w:t>,</w:t>
-      </w:r>
-      <w:proofErr w:type="gramEnd"/>
-      <w:r>
-        <w:t xml:space="preserve"> </w:t>
-      </w:r>
-      <w:proofErr w:type="spellStart"/>
+        <w:t xml:space="preserve">Angular version 18 </w:t>
+      </w:r>
+      <w:r>
+        <w:t xml:space="preserve">, </w:t>
+      </w:r>
       <w:r>
         <w:rPr>
           <w:rFonts w:ascii="Courier New" w:hAnsi="Courier New" w:cs="Courier New"/>
           <w:color w:val="444444"/>
         </w:rPr>
-        <w:t>ng</w:t>
-      </w:r>
-      <w:proofErr w:type="spellEnd"/>
-      <w:r>
+        <w:t>ng new WearCraze-e  --no-standalone</w:t>
+      </w:r>
+    </w:p>
+    <w:p>
+      <w:pPr>
         <w:rPr>
           <w:rFonts w:ascii="Courier New" w:hAnsi="Courier New" w:cs="Courier New"/>
           <w:color w:val="444444"/>
         </w:rPr>
-        <w:t xml:space="preserve"> new </w:t>
-      </w:r>
-      <w:proofErr w:type="spellStart"/>
-      <w:r>
-        <w:rPr>
-          <w:rFonts w:ascii="Courier New" w:hAnsi="Courier New" w:cs="Courier New"/>
-          <w:color w:val="444444"/>
-        </w:rPr>
-        <w:t>WearCraze</w:t>
-      </w:r>
-      <w:proofErr w:type="spellEnd"/>
-      <w:r>
-        <w:rPr>
-          <w:rFonts w:ascii="Courier New" w:hAnsi="Courier New" w:cs="Courier New"/>
-          <w:color w:val="444444"/>
-        </w:rPr>
-        <w:t>-e  --no-standalone</w:t>
-      </w:r>
+      </w:pPr>
     </w:p>
     <w:p>
       <w:pPr>
-        <w:rPr>
-          <w:rFonts w:ascii="Courier New" w:hAnsi="Courier New" w:cs="Courier New"/>
-          <w:color w:val="444444"/>
-        </w:rPr>
-      </w:pPr>
-    </w:p>
-    <w:p>
-      <w:pPr>
-        <w:rPr>
-          <w:rFonts w:ascii="Courier New" w:hAnsi="Courier New" w:cs="Courier New"/>
-          <w:color w:val="444444"/>
-        </w:rPr>
-      </w:pPr>
-      <w:r>
-        <w:rPr>
-          <w:rFonts w:ascii="Courier New" w:hAnsi="Courier New" w:cs="Courier New"/>
-          <w:color w:val="444444"/>
-        </w:rPr>
-        <w:t xml:space="preserve">DB </w:t>
-      </w:r>
-      <w:proofErr w:type="spellStart"/>
-      <w:r>
-        <w:rPr>
-          <w:rFonts w:ascii="Courier New" w:hAnsi="Courier New" w:cs="Courier New"/>
-          <w:color w:val="444444"/>
-        </w:rPr>
-        <w:t>json</w:t>
-      </w:r>
-      <w:proofErr w:type="spellEnd"/>
-      <w:r>
-        <w:rPr>
-          <w:rFonts w:ascii="Courier New" w:hAnsi="Courier New" w:cs="Courier New"/>
-          <w:color w:val="444444"/>
-        </w:rPr>
-        <w:t xml:space="preserve"> ---  </w:t>
-      </w:r>
-      <w:proofErr w:type="spellStart"/>
-      <w:r>
         <w:rPr>
           <w:rFonts w:ascii="Consolas" w:hAnsi="Consolas"/>
           <w:sz w:val="21"/>
           <w:szCs w:val="21"/>
           <w:shd w:val="clear" w:color="auto" w:fill="FFFFFF"/>
         </w:rPr>
-        <w:t>npm</w:t>
-      </w:r>
-      <w:proofErr w:type="spellEnd"/>
+      </w:pPr>
+      <w:r>
+        <w:rPr>
+          <w:rFonts w:ascii="Courier New" w:hAnsi="Courier New" w:cs="Courier New"/>
+          <w:color w:val="444444"/>
+        </w:rPr>
+        <w:t xml:space="preserve">DB json ---  </w:t>
+      </w:r>
       <w:r>
         <w:rPr>
           <w:rFonts w:ascii="Consolas" w:hAnsi="Consolas"/>
@@ -129,19 +71,18 @@
           <w:szCs w:val="21"/>
           <w:shd w:val="clear" w:color="auto" w:fill="FFFFFF"/>
         </w:rPr>
-        <w:t xml:space="preserve"> i </w:t>
-      </w:r>
-      <w:proofErr w:type="spellStart"/>
-      <w:r>
+        <w:t>npm i json-server</w:t>
+      </w:r>
+    </w:p>
+    <w:p>
+      <w:pPr>
         <w:rPr>
           <w:rFonts w:ascii="Consolas" w:hAnsi="Consolas"/>
           <w:sz w:val="21"/>
           <w:szCs w:val="21"/>
           <w:shd w:val="clear" w:color="auto" w:fill="FFFFFF"/>
         </w:rPr>
-        <w:t>json</w:t>
-      </w:r>
-      <w:proofErr w:type="spellEnd"/>
+      </w:pPr>
       <w:r>
         <w:rPr>
           <w:rFonts w:ascii="Consolas" w:hAnsi="Consolas"/>
@@ -149,10 +90,68 @@
           <w:szCs w:val="21"/>
           <w:shd w:val="clear" w:color="auto" w:fill="FFFFFF"/>
         </w:rPr>
-        <w:t>-server</w:t>
-      </w:r>
+        <w:t xml:space="preserve">Repository is </w:t>
+      </w:r>
+      <w:hyperlink r:id="rId6" w:history="1">
+        <w:r>
+          <w:rPr>
+            <w:rStyle w:val="Hyperlink"/>
+            <w:rFonts w:ascii="Consolas" w:hAnsi="Consolas"/>
+            <w:sz w:val="21"/>
+            <w:szCs w:val="21"/>
+            <w:shd w:val="clear" w:color="auto" w:fill="FFFFFF"/>
+          </w:rPr>
+          <w:t>https://github.com/kaotikus27/WEAR_CRAZY.git</w:t>
+        </w:r>
+      </w:hyperlink>
       <w:bookmarkStart w:id="0" w:name="_GoBack"/>
       <w:bookmarkEnd w:id="0"/>
+    </w:p>
+    <w:p>
+      <w:pPr>
+        <w:rPr>
+          <w:rFonts w:ascii="Consolas" w:hAnsi="Consolas"/>
+          <w:sz w:val="21"/>
+          <w:szCs w:val="21"/>
+          <w:shd w:val="clear" w:color="auto" w:fill="FFFFFF"/>
+        </w:rPr>
+      </w:pPr>
+      <w:r>
+        <w:rPr>
+          <w:rFonts w:ascii="Consolas" w:hAnsi="Consolas"/>
+          <w:sz w:val="21"/>
+          <w:szCs w:val="21"/>
+          <w:shd w:val="clear" w:color="auto" w:fill="FFFFFF"/>
+        </w:rPr>
+        <w:t>Git Branch checkout HALAMAN -&gt; I work here!</w:t>
+      </w:r>
+    </w:p>
+    <w:p>
+      <w:pPr>
+        <w:rPr>
+          <w:rFonts w:ascii="Consolas" w:hAnsi="Consolas"/>
+          <w:sz w:val="21"/>
+          <w:szCs w:val="21"/>
+          <w:shd w:val="clear" w:color="auto" w:fill="FFFFFF"/>
+        </w:rPr>
+      </w:pPr>
+      <w:r>
+        <w:rPr>
+          <w:rFonts w:ascii="Consolas" w:hAnsi="Consolas"/>
+          <w:sz w:val="21"/>
+          <w:szCs w:val="21"/>
+          <w:shd w:val="clear" w:color="auto" w:fill="FFFFFF"/>
+        </w:rPr>
+        <w:t>Git checkout Main - &gt; we publish here</w:t>
+      </w:r>
+    </w:p>
+    <w:p>
+      <w:pPr>
+        <w:rPr>
+          <w:rFonts w:ascii="Courier New" w:hAnsi="Courier New" w:cs="Courier New"/>
+          <w:color w:val="444444"/>
+        </w:rPr>
+      </w:pPr>
     </w:p>
     <w:sectPr>
       <w:pgSz w:w="12240" w:h="15840" w:code="1"/>
@@ -536,6 +535,17 @@
       <w:bCs/>
     </w:rPr>
   </w:style>
+  <w:style w:type="character" w:styleId="Hyperlink">
+    <w:name w:val="Hyperlink"/>
+    <w:basedOn w:val="DefaultParagraphFont"/>
+    <w:uiPriority w:val="99"/>
+    <w:unhideWhenUsed/>
+    <w:rsid w:val="003B3541"/>
+    <w:rPr>
+      <w:color w:val="0000FF" w:themeColor="hyperlink"/>
+      <w:u w:val="single"/>
+    </w:rPr>
+  </w:style>
 </w:styles>
 </file>
 
@@ -751,6 +761,17 @@
     <w:rPr>
       <w:b/>
       <w:bCs/>
+    </w:rPr>
+  </w:style>
+  <w:style w:type="character" w:styleId="Hyperlink">
+    <w:name w:val="Hyperlink"/>
+    <w:basedOn w:val="DefaultParagraphFont"/>
+    <w:uiPriority w:val="99"/>
+    <w:unhideWhenUsed/>
+    <w:rsid w:val="003B3541"/>
+    <w:rPr>
+      <w:color w:val="0000FF" w:themeColor="hyperlink"/>
+      <w:u w:val="single"/>
     </w:rPr>
   </w:style>
 </w:styles>

</xml_diff>